<commit_message>
updated some research methodology documents
</commit_message>
<xml_diff>
--- a/RESEARCH METHODOLOGY/RESEARCH PAPER/RM_NEW_INTRODUCTION_Tishat_working.docx
+++ b/RESEARCH METHODOLOGY/RESEARCH PAPER/RM_NEW_INTRODUCTION_Tishat_working.docx
@@ -59,7 +59,23 @@
           <w:sz w:val="24"/>
           <w:szCs w:val="24"/>
         </w:rPr>
-        <w:t xml:space="preserve"> as one of the most pressing humanitarian challenges of the 21st century. With over </w:t>
+        <w:t xml:space="preserve"> as one of the most pressing humanitarian challenges of the 21st century. With</w:t>
+      </w:r>
+      <w:r>
+        <w:rPr>
+          <w:rFonts w:ascii="Times New Roman" w:hAnsi="Times New Roman" w:cs="Times New Roman"/>
+          <w:sz w:val="24"/>
+          <w:szCs w:val="24"/>
+        </w:rPr>
+        <w:t xml:space="preserve"> nearly</w:t>
+      </w:r>
+      <w:r>
+        <w:rPr>
+          <w:rFonts w:ascii="Times New Roman" w:hAnsi="Times New Roman" w:cs="Times New Roman"/>
+          <w:sz w:val="24"/>
+          <w:szCs w:val="24"/>
+        </w:rPr>
+        <w:t xml:space="preserve"> </w:t>
       </w:r>
       <w:r>
         <w:rPr>
@@ -83,7 +99,42 @@
           <w:sz w:val="24"/>
           <w:szCs w:val="24"/>
         </w:rPr>
-        <w:t xml:space="preserve">0,000 Rohingya refugees currently residing in makeshift camps in Bangladesh, there is an urgent need for innovative solutions that not only provide basic accommodation but also </w:t>
+        <w:t xml:space="preserve">0,000 Rohingya refugees </w:t>
+      </w:r>
+      <w:r>
+        <w:rPr>
+          <w:rFonts w:ascii="Times New Roman" w:hAnsi="Times New Roman" w:cs="Times New Roman"/>
+          <w:sz w:val="24"/>
+          <w:szCs w:val="24"/>
+        </w:rPr>
+        <w:t>(</w:t>
+      </w:r>
+      <w:hyperlink r:id="rId4" w:history="1">
+        <w:r>
+          <w:rPr>
+            <w:rStyle w:val="Hyperlink"/>
+            <w:rFonts w:ascii="Times New Roman" w:hAnsi="Times New Roman" w:cs="Times New Roman"/>
+            <w:sz w:val="24"/>
+            <w:szCs w:val="24"/>
+          </w:rPr>
+          <w:t>https://data.unhcr.org/en/country/bgd</w:t>
+        </w:r>
+      </w:hyperlink>
+      <w:r>
+        <w:rPr>
+          <w:rFonts w:ascii="Times New Roman" w:hAnsi="Times New Roman" w:cs="Times New Roman"/>
+          <w:sz w:val="24"/>
+          <w:szCs w:val="24"/>
+        </w:rPr>
+        <w:t xml:space="preserve">) </w:t>
+      </w:r>
+      <w:r>
+        <w:rPr>
+          <w:rFonts w:ascii="Times New Roman" w:hAnsi="Times New Roman" w:cs="Times New Roman"/>
+          <w:sz w:val="24"/>
+          <w:szCs w:val="24"/>
+        </w:rPr>
+        <w:t xml:space="preserve">currently residing in makeshift camps in Bangladesh, there is an urgent need for innovative solutions that not only provide basic accommodation but also </w:t>
       </w:r>
       <w:r>
         <w:rPr>
@@ -99,7 +150,23 @@
           <w:sz w:val="24"/>
           <w:szCs w:val="24"/>
         </w:rPr>
-        <w:t xml:space="preserve"> productivity and self-sufficiency (Milton et al., 2017). This paper aims to explore the development of an intelligent accommodation system for Rohingya refugees that integrates sustainable living conditions with opportunities for economic and social productivity, </w:t>
+        <w:t xml:space="preserve"> productivity and self-sufficiency (Milton et al., 2017). This paper aims to explore the development of an intelligent accommodation system for Rohingya refugees that integrates sustainable living conditions with opportunities for economic and social productivity</w:t>
+      </w:r>
+      <w:r>
+        <w:rPr>
+          <w:rFonts w:ascii="Times New Roman" w:hAnsi="Times New Roman" w:cs="Times New Roman"/>
+          <w:sz w:val="24"/>
+          <w:szCs w:val="24"/>
+        </w:rPr>
+        <w:t xml:space="preserve"> ensuring security</w:t>
+      </w:r>
+      <w:r>
+        <w:rPr>
+          <w:rFonts w:ascii="Times New Roman" w:hAnsi="Times New Roman" w:cs="Times New Roman"/>
+          <w:sz w:val="24"/>
+          <w:szCs w:val="24"/>
+        </w:rPr>
+        <w:t xml:space="preserve">, </w:t>
       </w:r>
       <w:r>
         <w:rPr>
@@ -223,23 +290,7 @@
           <w:sz w:val="24"/>
           <w:szCs w:val="24"/>
         </w:rPr>
-        <w:t xml:space="preserve">To illustrate the gravity of the situation, consider the story of Tasmin, a 51-year-old Rohingya woman who fled Myanmar’s Rakhine State after horrific violence was waged against her ethnic minority group in late 2017. Tasmin and her five children escaped to the forests behind their home, hiking for eleven days before reaching the Naf River, which marks the border between Myanmar and Bangladesh. Tasmin’s </w:t>
-      </w:r>
-      <w:r>
-        <w:rPr>
-          <w:rFonts w:ascii="Times New Roman" w:hAnsi="Times New Roman" w:cs="Times New Roman"/>
-          <w:sz w:val="24"/>
-          <w:szCs w:val="24"/>
-        </w:rPr>
-        <w:t>families</w:t>
-      </w:r>
-      <w:r>
-        <w:rPr>
-          <w:rFonts w:ascii="Times New Roman" w:hAnsi="Times New Roman" w:cs="Times New Roman"/>
-          <w:sz w:val="24"/>
-          <w:szCs w:val="24"/>
-        </w:rPr>
-        <w:t xml:space="preserve"> were resettled in </w:t>
+        <w:t xml:space="preserve">To illustrate the gravity of the situation, consider the story of Tasmin, a 51-year-old Rohingya woman who fled Myanmar’s Rakhine State after horrific violence was waged against her ethnic minority group in late 2017. Tasmin and her five children escaped to the forests behind their home, hiking for eleven days before reaching the Naf River, which marks the border between Myanmar and Bangladesh. Tasmin’s family was resettled in </w:t>
       </w:r>
       <w:proofErr w:type="spellStart"/>
       <w:r>
@@ -257,77 +308,147 @@
           <w:sz w:val="24"/>
           <w:szCs w:val="24"/>
         </w:rPr>
-        <w:t xml:space="preserve">, where they joined nearly one million other Rohingya refugees. Tasmin's story is a testament to the extreme trauma experienced by many Rohingya women and girls, who continue to face considerable risks and challenges in Bangladesh, including renewed gender-based violence in the camps where they sought </w:t>
-      </w:r>
-      <w:proofErr w:type="gramStart"/>
-      <w:r>
-        <w:rPr>
-          <w:rFonts w:ascii="Times New Roman" w:hAnsi="Times New Roman" w:cs="Times New Roman"/>
-          <w:sz w:val="24"/>
-          <w:szCs w:val="24"/>
-        </w:rPr>
-        <w:t>safe haven</w:t>
-      </w:r>
-      <w:proofErr w:type="gramEnd"/>
-      <w:r>
-        <w:rPr>
-          <w:rFonts w:ascii="Times New Roman" w:hAnsi="Times New Roman" w:cs="Times New Roman"/>
-          <w:sz w:val="24"/>
-          <w:szCs w:val="24"/>
-        </w:rPr>
-        <w:t xml:space="preserve"> (Relief International, 2019).</w:t>
-      </w:r>
-    </w:p>
-    <w:p>
-      <w:pPr>
-        <w:spacing w:before="120" w:after="120" w:line="360" w:lineRule="auto"/>
-        <w:contextualSpacing/>
-        <w:jc w:val="both"/>
-        <w:rPr>
-          <w:rFonts w:ascii="Times New Roman" w:hAnsi="Times New Roman" w:cs="Times New Roman"/>
-          <w:sz w:val="24"/>
-          <w:szCs w:val="24"/>
-        </w:rPr>
-      </w:pPr>
-      <w:r>
-        <w:rPr>
-          <w:rFonts w:ascii="Times New Roman" w:hAnsi="Times New Roman" w:cs="Times New Roman"/>
-          <w:sz w:val="24"/>
-          <w:szCs w:val="24"/>
-        </w:rPr>
-        <w:t xml:space="preserve">Moreover, the camps are </w:t>
-      </w:r>
-      <w:r>
-        <w:rPr>
-          <w:rFonts w:ascii="Times New Roman" w:hAnsi="Times New Roman" w:cs="Times New Roman"/>
-          <w:sz w:val="24"/>
-          <w:szCs w:val="24"/>
-        </w:rPr>
-        <w:t>affected</w:t>
-      </w:r>
-      <w:r>
-        <w:rPr>
-          <w:rFonts w:ascii="Times New Roman" w:hAnsi="Times New Roman" w:cs="Times New Roman"/>
-          <w:sz w:val="24"/>
-          <w:szCs w:val="24"/>
-        </w:rPr>
-        <w:t xml:space="preserve"> by rising crime rates and insecurity, with criminal groups </w:t>
-      </w:r>
-      <w:r>
-        <w:rPr>
-          <w:rFonts w:ascii="Times New Roman" w:hAnsi="Times New Roman" w:cs="Times New Roman"/>
-          <w:sz w:val="24"/>
-          <w:szCs w:val="24"/>
-        </w:rPr>
-        <w:t>wrestling</w:t>
-      </w:r>
-      <w:r>
-        <w:rPr>
-          <w:rFonts w:ascii="Times New Roman" w:hAnsi="Times New Roman" w:cs="Times New Roman"/>
-          <w:sz w:val="24"/>
-          <w:szCs w:val="24"/>
-        </w:rPr>
-        <w:t xml:space="preserve"> for control over narcotics and arms trade, as highlighted by recent reports from The Daily Star (2023) and the Dhaka Tribune (2023). This paper addresses the critical need to rethink refugee accommodation from a perspective that includes productivity, self-reliance, and enhanced security.</w:t>
+        <w:t>, where they joined nearly one million other Rohingya refugees. Tasmin's story reflects the extreme trauma and severe hardships that all Rohingya refugees endure in these overcrowded camps, where they face dire living conditions, including inadequate shelter, food shortages, and a lack of basic sanitation and healthcare.</w:t>
+      </w:r>
+      <w:r>
+        <w:rPr>
+          <w:rFonts w:ascii="Times New Roman" w:hAnsi="Times New Roman" w:cs="Times New Roman"/>
+          <w:sz w:val="24"/>
+          <w:szCs w:val="24"/>
+        </w:rPr>
+        <w:t xml:space="preserve"> </w:t>
+      </w:r>
+      <w:r>
+        <w:rPr>
+          <w:rFonts w:ascii="Times New Roman" w:hAnsi="Times New Roman" w:cs="Times New Roman"/>
+          <w:sz w:val="24"/>
+          <w:szCs w:val="24"/>
+        </w:rPr>
+        <w:t>(Relief International, 2019).</w:t>
+      </w:r>
+    </w:p>
+    <w:p>
+      <w:pPr>
+        <w:spacing w:before="120" w:after="120" w:line="360" w:lineRule="auto"/>
+        <w:contextualSpacing/>
+        <w:jc w:val="both"/>
+        <w:rPr>
+          <w:rFonts w:ascii="Times New Roman" w:hAnsi="Times New Roman" w:cs="Times New Roman"/>
+          <w:sz w:val="24"/>
+          <w:szCs w:val="24"/>
+        </w:rPr>
+      </w:pPr>
+    </w:p>
+    <w:p>
+      <w:pPr>
+        <w:spacing w:before="120" w:after="120" w:line="360" w:lineRule="auto"/>
+        <w:contextualSpacing/>
+        <w:jc w:val="both"/>
+        <w:rPr>
+          <w:rFonts w:ascii="Times New Roman" w:hAnsi="Times New Roman" w:cs="Times New Roman"/>
+          <w:sz w:val="24"/>
+          <w:szCs w:val="24"/>
+        </w:rPr>
+      </w:pPr>
+      <w:r>
+        <w:rPr>
+          <w:rFonts w:ascii="Times New Roman" w:hAnsi="Times New Roman" w:cs="Times New Roman"/>
+          <w:sz w:val="24"/>
+          <w:szCs w:val="24"/>
+        </w:rPr>
+        <w:t xml:space="preserve">Adding to these challenges, an alarming rise in crimes within the camps, including murders and drug-related offenses, has been reported. These crimes are often linked to the activities of armed groups such as the Arakan Rohingya Salvation Army (ARSA) and the Arakan Solidarity Organization (RSO) (The Daily Star, 2023). Moreover, the issue of Rohingya refugees obtaining </w:t>
+      </w:r>
+      <w:r>
+        <w:rPr>
+          <w:rFonts w:ascii="Times New Roman" w:hAnsi="Times New Roman" w:cs="Times New Roman"/>
+          <w:sz w:val="24"/>
+          <w:szCs w:val="24"/>
+        </w:rPr>
+        <w:lastRenderedPageBreak/>
+        <w:t>fake Bangladeshi identification documents further complicates the security dynamics within the camps, creating an environment of instability and fear (The Dhaka Tribune, 2023).</w:t>
+      </w:r>
+      <w:r>
+        <w:t xml:space="preserve"> </w:t>
+      </w:r>
+      <w:r>
+        <w:rPr>
+          <w:rFonts w:ascii="Times New Roman" w:hAnsi="Times New Roman" w:cs="Times New Roman"/>
+          <w:sz w:val="24"/>
+          <w:szCs w:val="24"/>
+        </w:rPr>
+        <w:t>The rise in crimes can be attributed to several factors, including the lack of economic opportunities and the pervasive sense of hopelessness among refugees. Many jobless youths, facing severe economic deprivation, become involved in criminal activities as a means of survival. Additionally, the competition among armed groups for control over illegal activities such as drug trafficking and extortion</w:t>
+      </w:r>
+      <w:r>
+        <w:rPr>
+          <w:rFonts w:ascii="Times New Roman" w:hAnsi="Times New Roman" w:cs="Times New Roman"/>
+          <w:sz w:val="24"/>
+          <w:szCs w:val="24"/>
+        </w:rPr>
+        <w:t xml:space="preserve"> </w:t>
+      </w:r>
+      <w:r>
+        <w:rPr>
+          <w:rFonts w:ascii="Times New Roman" w:hAnsi="Times New Roman" w:cs="Times New Roman"/>
+          <w:sz w:val="24"/>
+          <w:szCs w:val="24"/>
+        </w:rPr>
+        <w:t>fuels further violence and instability within the camps</w:t>
+      </w:r>
+      <w:r>
+        <w:rPr>
+          <w:rFonts w:ascii="Times New Roman" w:hAnsi="Times New Roman" w:cs="Times New Roman"/>
+          <w:sz w:val="24"/>
+          <w:szCs w:val="24"/>
+        </w:rPr>
+        <w:t>(Dhaka Tribune, 2023)</w:t>
+      </w:r>
+      <w:r>
+        <w:rPr>
+          <w:rFonts w:ascii="Times New Roman" w:hAnsi="Times New Roman" w:cs="Times New Roman"/>
+          <w:sz w:val="24"/>
+          <w:szCs w:val="24"/>
+        </w:rPr>
+        <w:t>.</w:t>
+      </w:r>
+      <w:r>
+        <w:rPr>
+          <w:rFonts w:ascii="Times New Roman" w:hAnsi="Times New Roman" w:cs="Times New Roman"/>
+          <w:sz w:val="24"/>
+          <w:szCs w:val="24"/>
+        </w:rPr>
+        <w:t xml:space="preserve">    </w:t>
+      </w:r>
+    </w:p>
+    <w:p>
+      <w:pPr>
+        <w:spacing w:before="120" w:after="120" w:line="360" w:lineRule="auto"/>
+        <w:contextualSpacing/>
+        <w:jc w:val="both"/>
+        <w:rPr>
+          <w:rFonts w:ascii="Times New Roman" w:hAnsi="Times New Roman" w:cs="Times New Roman"/>
+          <w:sz w:val="24"/>
+          <w:szCs w:val="24"/>
+        </w:rPr>
+      </w:pPr>
+    </w:p>
+    <w:p>
+      <w:pPr>
+        <w:spacing w:before="120" w:after="120" w:line="360" w:lineRule="auto"/>
+        <w:contextualSpacing/>
+        <w:jc w:val="both"/>
+        <w:rPr>
+          <w:rFonts w:ascii="Times New Roman" w:hAnsi="Times New Roman" w:cs="Times New Roman"/>
+          <w:sz w:val="24"/>
+          <w:szCs w:val="24"/>
+        </w:rPr>
+      </w:pPr>
+      <w:r>
+        <w:rPr>
+          <w:rFonts w:ascii="Times New Roman" w:hAnsi="Times New Roman" w:cs="Times New Roman"/>
+          <w:sz w:val="24"/>
+          <w:szCs w:val="24"/>
+        </w:rPr>
+        <w:t>The problems that this research aims to address can be broadly summarized into two main issues. First, there is the challenge of inadequate living conditions and the lack of long-term sustainability in current refugee accommodation, which hampers the economic self-sufficiency and social productivity of the Rohingya refugees. Second, there is the issue of escalating security problems within the camps, including crime and the misuse of identification documents, which further destabilizes the already precarious environment. This paper addresses the critical need to rethink refugee accommodation from a perspective that includes productivity, self-reliance, and enhanced security.</w:t>
       </w:r>
     </w:p>
     <w:p>
@@ -363,7 +484,6 @@
           <w:sz w:val="24"/>
           <w:szCs w:val="24"/>
         </w:rPr>
-        <w:lastRenderedPageBreak/>
         <w:t>Related Studies</w:t>
       </w:r>
     </w:p>
@@ -432,7 +552,7 @@
           <w:sz w:val="24"/>
           <w:szCs w:val="24"/>
         </w:rPr>
-        <w:t xml:space="preserve"> the health challenges faced by the Rohingya due to overcrowding and poor sanitation. The Daily Star (2023) reports an alarming rise in crimes within the camps, including murders and drug-related offenses, which are often linked to the activities of armed groups such as the Arakan Rohingya Salvation Army (ARSA) and the Arakan Solidarity Organization (RSO). The Dhaka Tribune (2023) highlights the issue of Rohingya refugees obtaining fake Bangladeshi identification documents, further complicating the security dynamics within the camps.</w:t>
+        <w:t xml:space="preserve"> the health challenges faced by the Rohingya due to overcrowding and poor sanitation. </w:t>
       </w:r>
     </w:p>
     <w:p>
@@ -524,7 +644,16 @@
           <w:sz w:val="24"/>
           <w:szCs w:val="24"/>
         </w:rPr>
-        <w:t xml:space="preserve">This research aims to explore the development of an intelligent accommodation system for Rohingya refugees that integrates sustainable living conditions with opportunities for economic and social productivity, </w:t>
+        <w:t xml:space="preserve">This research aims to explore the development of an intelligent accommodation system for Rohingya refugees that integrates sustainable living conditions with opportunities for economic </w:t>
+      </w:r>
+      <w:r>
+        <w:rPr>
+          <w:rFonts w:ascii="Times New Roman" w:hAnsi="Times New Roman" w:cs="Times New Roman"/>
+          <w:sz w:val="24"/>
+          <w:szCs w:val="24"/>
+        </w:rPr>
+        <w:lastRenderedPageBreak/>
+        <w:t xml:space="preserve">and social productivity, </w:t>
       </w:r>
       <w:r>
         <w:rPr>
@@ -608,25 +737,7 @@
           <w:sz w:val="24"/>
           <w:szCs w:val="24"/>
         </w:rPr>
-        <w:t xml:space="preserve"> of current refugee accommodation systems to provide more than just temporary relief. This issue is crucial because it impacts the dignity, well-being, and </w:t>
-      </w:r>
-      <w:proofErr w:type="gramStart"/>
-      <w:r>
-        <w:rPr>
-          <w:rFonts w:ascii="Times New Roman" w:hAnsi="Times New Roman" w:cs="Times New Roman"/>
-          <w:sz w:val="24"/>
-          <w:szCs w:val="24"/>
-        </w:rPr>
-        <w:t>future prospects</w:t>
-      </w:r>
-      <w:proofErr w:type="gramEnd"/>
-      <w:r>
-        <w:rPr>
-          <w:rFonts w:ascii="Times New Roman" w:hAnsi="Times New Roman" w:cs="Times New Roman"/>
-          <w:sz w:val="24"/>
-          <w:szCs w:val="24"/>
-        </w:rPr>
-        <w:t xml:space="preserve"> of refugees. Addressing this problem relates directly to our research question: </w:t>
+        <w:t xml:space="preserve"> of current refugee accommodation systems to provide more than just temporary relief. This issue is crucial because it impacts the dignity, well-being, and future prospects of refugees. Addressing this problem relates directly to our research question: </w:t>
       </w:r>
       <w:r>
         <w:rPr>
@@ -656,7 +767,6 @@
           <w:sz w:val="24"/>
           <w:szCs w:val="24"/>
         </w:rPr>
-        <w:lastRenderedPageBreak/>
         <w:t xml:space="preserve">By addressing this question, the research aims to provide a holistic solution that not only meets the immediate needs of the refugees but also empowers them to contribute positively to their community and the host country. This approach not only benefits the refugees but also </w:t>
       </w:r>
       <w:r>
@@ -1174,7 +1284,6 @@
   <w:style w:type="character" w:default="1" w:styleId="DefaultParagraphFont">
     <w:name w:val="Default Paragraph Font"/>
     <w:uiPriority w:val="1"/>
-    <w:semiHidden/>
     <w:unhideWhenUsed/>
   </w:style>
   <w:style w:type="table" w:default="1" w:styleId="TableNormal">
@@ -1197,6 +1306,29 @@
     <w:uiPriority w:val="99"/>
     <w:semiHidden/>
     <w:unhideWhenUsed/>
+  </w:style>
+  <w:style w:type="character" w:styleId="Hyperlink">
+    <w:name w:val="Hyperlink"/>
+    <w:basedOn w:val="DefaultParagraphFont"/>
+    <w:uiPriority w:val="99"/>
+    <w:unhideWhenUsed/>
+    <w:rsid w:val="009B6DAE"/>
+    <w:rPr>
+      <w:color w:val="0563C1" w:themeColor="hyperlink"/>
+      <w:u w:val="single"/>
+    </w:rPr>
+  </w:style>
+  <w:style w:type="character" w:styleId="UnresolvedMention">
+    <w:name w:val="Unresolved Mention"/>
+    <w:basedOn w:val="DefaultParagraphFont"/>
+    <w:uiPriority w:val="99"/>
+    <w:semiHidden/>
+    <w:unhideWhenUsed/>
+    <w:rsid w:val="009B6DAE"/>
+    <w:rPr>
+      <w:color w:val="605E5C"/>
+      <w:shd w:val="clear" w:color="auto" w:fill="E1DFDD"/>
+    </w:rPr>
   </w:style>
 </w:styles>
 </file>

</xml_diff>